<commit_message>
updating address and adding cover letter
</commit_message>
<xml_diff>
--- a/documents/SarahElkinsReferences.docx
+++ b/documents/SarahElkinsReferences.docx
@@ -1,6 +1,6 @@
 
 <file path=word/document.xml><?xml version="1.0" encoding="utf-8"?>
-<w:document xmlns:wpc="http://schemas.microsoft.com/office/word/2010/wordprocessingCanvas" xmlns:cx="http://schemas.microsoft.com/office/drawing/2014/chartex" xmlns:cx1="http://schemas.microsoft.com/office/drawing/2015/9/8/chartex" xmlns:cx2="http://schemas.microsoft.com/office/drawing/2015/10/21/chartex" xmlns:cx3="http://schemas.microsoft.com/office/drawing/2016/5/9/chartex" xmlns:cx4="http://schemas.microsoft.com/office/drawing/2016/5/10/chartex" xmlns:cx5="http://schemas.microsoft.com/office/drawing/2016/5/11/chartex" xmlns:cx6="http://schemas.microsoft.com/office/drawing/2016/5/12/chartex" xmlns:cx7="http://schemas.microsoft.com/office/drawing/2016/5/13/chartex" xmlns:cx8="http://schemas.microsoft.com/office/drawing/2016/5/14/chartex" xmlns:mc="http://schemas.openxmlformats.org/markup-compatibility/2006" xmlns:aink="http://schemas.microsoft.com/office/drawing/2016/ink" xmlns:o="urn:schemas-microsoft-com:office:office" xmlns:r="http://schemas.openxmlformats.org/officeDocument/2006/relationships" xmlns:m="http://schemas.openxmlformats.org/officeDocument/2006/math" xmlns:v="urn:schemas-microsoft-com:vml" xmlns:wp14="http://schemas.microsoft.com/office/word/2010/wordprocessingDrawing" xmlns:wp="http://schemas.openxmlformats.org/drawingml/2006/wordprocessingDrawing" xmlns:w10="urn:schemas-microsoft-com:office:word" xmlns:w="http://schemas.openxmlformats.org/wordprocessingml/2006/main" xmlns:w14="http://schemas.microsoft.com/office/word/2010/wordml" xmlns:w15="http://schemas.microsoft.com/office/word/2012/wordml" xmlns:w16se="http://schemas.microsoft.com/office/word/2015/wordml/symex" xmlns:wpg="http://schemas.microsoft.com/office/word/2010/wordprocessingGroup" xmlns:wpi="http://schemas.microsoft.com/office/word/2010/wordprocessingInk" xmlns:wne="http://schemas.microsoft.com/office/word/2006/wordml" xmlns:wps="http://schemas.microsoft.com/office/word/2010/wordprocessingShape" mc:Ignorable="w14 w15 w16se wp14">
+<w:document xmlns:wpc="http://schemas.microsoft.com/office/word/2010/wordprocessingCanvas" xmlns:cx="http://schemas.microsoft.com/office/drawing/2014/chartex" xmlns:cx1="http://schemas.microsoft.com/office/drawing/2015/9/8/chartex" xmlns:cx2="http://schemas.microsoft.com/office/drawing/2015/10/21/chartex" xmlns:cx3="http://schemas.microsoft.com/office/drawing/2016/5/9/chartex" xmlns:cx4="http://schemas.microsoft.com/office/drawing/2016/5/10/chartex" xmlns:cx5="http://schemas.microsoft.com/office/drawing/2016/5/11/chartex" xmlns:cx6="http://schemas.microsoft.com/office/drawing/2016/5/12/chartex" xmlns:cx7="http://schemas.microsoft.com/office/drawing/2016/5/13/chartex" xmlns:cx8="http://schemas.microsoft.com/office/drawing/2016/5/14/chartex" xmlns:mc="http://schemas.openxmlformats.org/markup-compatibility/2006" xmlns:aink="http://schemas.microsoft.com/office/drawing/2016/ink" xmlns:am3d="http://schemas.microsoft.com/office/drawing/2017/model3d" xmlns:o="urn:schemas-microsoft-com:office:office" xmlns:r="http://schemas.openxmlformats.org/officeDocument/2006/relationships" xmlns:m="http://schemas.openxmlformats.org/officeDocument/2006/math" xmlns:v="urn:schemas-microsoft-com:vml" xmlns:wp14="http://schemas.microsoft.com/office/word/2010/wordprocessingDrawing" xmlns:wp="http://schemas.openxmlformats.org/drawingml/2006/wordprocessingDrawing" xmlns:w10="urn:schemas-microsoft-com:office:word" xmlns:w="http://schemas.openxmlformats.org/wordprocessingml/2006/main" xmlns:w14="http://schemas.microsoft.com/office/word/2010/wordml" xmlns:w15="http://schemas.microsoft.com/office/word/2012/wordml" xmlns:w16cid="http://schemas.microsoft.com/office/word/2016/wordml/cid" xmlns:w16se="http://schemas.microsoft.com/office/word/2015/wordml/symex" xmlns:wpg="http://schemas.microsoft.com/office/word/2010/wordprocessingGroup" xmlns:wpi="http://schemas.microsoft.com/office/word/2010/wordprocessingInk" xmlns:wne="http://schemas.microsoft.com/office/word/2006/wordml" xmlns:wps="http://schemas.microsoft.com/office/word/2010/wordprocessingShape" mc:Ignorable="w14 w15 w16se w16cid wp14">
   <w:body>
     <w:p>
       <w:pPr>
@@ -39,18 +39,38 @@
           <w:sz w:val="24"/>
           <w:szCs w:val="24"/>
         </w:rPr>
-        <w:t xml:space="preserve">1202 Plateau Trail, Georgetown, Texas 78626 | (270) 293-8340 | sarahelkins13@hotmail.com </w:t>
-      </w:r>
-    </w:p>
-    <w:p>
-      <w:pPr>
-        <w:spacing w:after="0" w:line="240" w:lineRule="auto"/>
-        <w:rPr>
-          <w:rFonts w:ascii="Times New Roman" w:eastAsia="Times New Roman" w:hAnsi="Times New Roman" w:cs="Times New Roman"/>
-          <w:sz w:val="24"/>
-          <w:szCs w:val="24"/>
-        </w:rPr>
-      </w:pPr>
+        <w:t xml:space="preserve">1203 Dayton Drive, Round Rock, Texas 78665 | (270) 293-8340 | sarahelkins13@hotmail.com </w:t>
+      </w:r>
+    </w:p>
+    <w:p>
+      <w:pPr>
+        <w:spacing w:after="0" w:line="240" w:lineRule="auto"/>
+        <w:rPr>
+          <w:rFonts w:ascii="Times New Roman" w:eastAsia="Times New Roman" w:hAnsi="Times New Roman" w:cs="Times New Roman"/>
+          <w:sz w:val="24"/>
+          <w:szCs w:val="24"/>
+        </w:rPr>
+      </w:pPr>
+      <w:r>
+        <w:rPr>
+          <w:rFonts w:ascii="Times New Roman" w:eastAsia="Times New Roman" w:hAnsi="Times New Roman" w:cs="Times New Roman"/>
+          <w:sz w:val="24"/>
+          <w:szCs w:val="24"/>
+        </w:rPr>
+        <w:t>LinkedIn: linkedin.com/in/sarah-elkins-93719742 | https://selkins13.github.io</w:t>
+      </w:r>
+    </w:p>
+    <w:p>
+      <w:pPr>
+        <w:spacing w:after="0" w:line="240" w:lineRule="auto"/>
+        <w:rPr>
+          <w:rFonts w:ascii="Times New Roman" w:eastAsia="Times New Roman" w:hAnsi="Times New Roman" w:cs="Times New Roman"/>
+          <w:sz w:val="24"/>
+          <w:szCs w:val="24"/>
+        </w:rPr>
+      </w:pPr>
+      <w:bookmarkStart w:id="0" w:name="_GoBack"/>
+      <w:bookmarkEnd w:id="0"/>
     </w:p>
     <w:p>
       <w:pPr>
@@ -283,10 +303,7 @@
         <w:t>(270)527-4733</w:t>
       </w:r>
     </w:p>
-    <w:p>
-      <w:bookmarkStart w:id="0" w:name="_GoBack"/>
-      <w:bookmarkEnd w:id="0"/>
-    </w:p>
+    <w:p/>
     <w:sectPr>
       <w:pgSz w:w="12240" w:h="15840"/>
       <w:pgMar w:top="1440" w:right="1440" w:bottom="1440" w:left="1440" w:header="720" w:footer="720" w:gutter="0"/>
@@ -298,7 +315,7 @@
 </file>
 
 <file path=word/styles.xml><?xml version="1.0" encoding="utf-8"?>
-<w:styles xmlns:mc="http://schemas.openxmlformats.org/markup-compatibility/2006" xmlns:r="http://schemas.openxmlformats.org/officeDocument/2006/relationships" xmlns:w="http://schemas.openxmlformats.org/wordprocessingml/2006/main" xmlns:w14="http://schemas.microsoft.com/office/word/2010/wordml" xmlns:w15="http://schemas.microsoft.com/office/word/2012/wordml" xmlns:w16se="http://schemas.microsoft.com/office/word/2015/wordml/symex" mc:Ignorable="w14 w15 w16se">
+<w:styles xmlns:mc="http://schemas.openxmlformats.org/markup-compatibility/2006" xmlns:r="http://schemas.openxmlformats.org/officeDocument/2006/relationships" xmlns:w="http://schemas.openxmlformats.org/wordprocessingml/2006/main" xmlns:w14="http://schemas.microsoft.com/office/word/2010/wordml" xmlns:w15="http://schemas.microsoft.com/office/word/2012/wordml" xmlns:w16cid="http://schemas.microsoft.com/office/word/2016/wordml/cid" xmlns:w16se="http://schemas.microsoft.com/office/word/2015/wordml/symex" mc:Ignorable="w14 w15 w16se w16cid">
   <w:docDefaults>
     <w:rPrDefault>
       <w:rPr>
@@ -314,7 +331,7 @@
       </w:pPr>
     </w:pPrDefault>
   </w:docDefaults>
-  <w:latentStyles w:defLockedState="0" w:defUIPriority="99" w:defSemiHidden="0" w:defUnhideWhenUsed="0" w:defQFormat="0" w:count="374">
+  <w:latentStyles w:defLockedState="0" w:defUIPriority="99" w:defSemiHidden="0" w:defUnhideWhenUsed="0" w:defQFormat="0" w:count="375">
     <w:lsdException w:name="Normal" w:uiPriority="0" w:qFormat="1"/>
     <w:lsdException w:name="heading 1" w:uiPriority="9" w:qFormat="1"/>
     <w:lsdException w:name="heading 2" w:semiHidden="1" w:uiPriority="9" w:unhideWhenUsed="1" w:qFormat="1"/>
@@ -420,7 +437,6 @@
     <w:lsdException w:name="HTML Sample" w:semiHidden="1" w:unhideWhenUsed="1"/>
     <w:lsdException w:name="HTML Typewriter" w:semiHidden="1" w:unhideWhenUsed="1"/>
     <w:lsdException w:name="HTML Variable" w:semiHidden="1" w:unhideWhenUsed="1"/>
-    <w:lsdException w:name="Normal Table" w:semiHidden="1" w:unhideWhenUsed="1"/>
     <w:lsdException w:name="annotation subject" w:semiHidden="1" w:unhideWhenUsed="1"/>
     <w:lsdException w:name="No List" w:semiHidden="1" w:unhideWhenUsed="1"/>
     <w:lsdException w:name="Outline List 1" w:semiHidden="1" w:unhideWhenUsed="1"/>
@@ -467,10 +483,8 @@
     <w:lsdException w:name="Table Subtle 2" w:semiHidden="1" w:unhideWhenUsed="1"/>
     <w:lsdException w:name="Table Web 1" w:semiHidden="1" w:unhideWhenUsed="1"/>
     <w:lsdException w:name="Table Web 2" w:semiHidden="1" w:unhideWhenUsed="1"/>
-    <w:lsdException w:name="Table Web 3" w:semiHidden="1" w:unhideWhenUsed="1"/>
     <w:lsdException w:name="Balloon Text" w:semiHidden="1" w:unhideWhenUsed="1"/>
     <w:lsdException w:name="Table Grid" w:uiPriority="39"/>
-    <w:lsdException w:name="Table Theme" w:semiHidden="1" w:unhideWhenUsed="1"/>
     <w:lsdException w:name="Placeholder Text" w:semiHidden="1"/>
     <w:lsdException w:name="No Spacing" w:uiPriority="1" w:qFormat="1"/>
     <w:lsdException w:name="Light Shading" w:uiPriority="60"/>
@@ -689,6 +703,7 @@
     <w:lsdException w:name="Mention" w:semiHidden="1" w:unhideWhenUsed="1"/>
     <w:lsdException w:name="Smart Hyperlink" w:semiHidden="1" w:unhideWhenUsed="1"/>
     <w:lsdException w:name="Hashtag" w:semiHidden="1" w:unhideWhenUsed="1"/>
+    <w:lsdException w:name="Unresolved Mention" w:semiHidden="1" w:unhideWhenUsed="1"/>
   </w:latentStyles>
   <w:style w:type="paragraph" w:default="1" w:styleId="Normal">
     <w:name w:val="Normal"/>

</xml_diff>

<commit_message>
adding updates across the site to reflect my current interests and future goals.
</commit_message>
<xml_diff>
--- a/documents/SarahElkinsReferences.docx
+++ b/documents/SarahElkinsReferences.docx
@@ -1,6 +1,6 @@
 
 <file path=word/document.xml><?xml version="1.0" encoding="utf-8"?>
-<w:document xmlns:wpc="http://schemas.microsoft.com/office/word/2010/wordprocessingCanvas" xmlns:cx="http://schemas.microsoft.com/office/drawing/2014/chartex" xmlns:cx1="http://schemas.microsoft.com/office/drawing/2015/9/8/chartex" xmlns:cx2="http://schemas.microsoft.com/office/drawing/2015/10/21/chartex" xmlns:cx3="http://schemas.microsoft.com/office/drawing/2016/5/9/chartex" xmlns:cx4="http://schemas.microsoft.com/office/drawing/2016/5/10/chartex" xmlns:cx5="http://schemas.microsoft.com/office/drawing/2016/5/11/chartex" xmlns:cx6="http://schemas.microsoft.com/office/drawing/2016/5/12/chartex" xmlns:cx7="http://schemas.microsoft.com/office/drawing/2016/5/13/chartex" xmlns:cx8="http://schemas.microsoft.com/office/drawing/2016/5/14/chartex" xmlns:mc="http://schemas.openxmlformats.org/markup-compatibility/2006" xmlns:aink="http://schemas.microsoft.com/office/drawing/2016/ink" xmlns:am3d="http://schemas.microsoft.com/office/drawing/2017/model3d" xmlns:o="urn:schemas-microsoft-com:office:office" xmlns:r="http://schemas.openxmlformats.org/officeDocument/2006/relationships" xmlns:m="http://schemas.openxmlformats.org/officeDocument/2006/math" xmlns:v="urn:schemas-microsoft-com:vml" xmlns:wp14="http://schemas.microsoft.com/office/word/2010/wordprocessingDrawing" xmlns:wp="http://schemas.openxmlformats.org/drawingml/2006/wordprocessingDrawing" xmlns:w10="urn:schemas-microsoft-com:office:word" xmlns:w="http://schemas.openxmlformats.org/wordprocessingml/2006/main" xmlns:w14="http://schemas.microsoft.com/office/word/2010/wordml" xmlns:w15="http://schemas.microsoft.com/office/word/2012/wordml" xmlns:w16cid="http://schemas.microsoft.com/office/word/2016/wordml/cid" xmlns:w16se="http://schemas.microsoft.com/office/word/2015/wordml/symex" xmlns:wpg="http://schemas.microsoft.com/office/word/2010/wordprocessingGroup" xmlns:wpi="http://schemas.microsoft.com/office/word/2010/wordprocessingInk" xmlns:wne="http://schemas.microsoft.com/office/word/2006/wordml" xmlns:wps="http://schemas.microsoft.com/office/word/2010/wordprocessingShape" mc:Ignorable="w14 w15 w16se w16cid wp14">
+<w:document xmlns:wpc="http://schemas.microsoft.com/office/word/2010/wordprocessingCanvas" xmlns:cx="http://schemas.microsoft.com/office/drawing/2014/chartex" xmlns:cx1="http://schemas.microsoft.com/office/drawing/2015/9/8/chartex" xmlns:cx2="http://schemas.microsoft.com/office/drawing/2015/10/21/chartex" xmlns:cx3="http://schemas.microsoft.com/office/drawing/2016/5/9/chartex" xmlns:cx4="http://schemas.microsoft.com/office/drawing/2016/5/10/chartex" xmlns:cx5="http://schemas.microsoft.com/office/drawing/2016/5/11/chartex" xmlns:cx6="http://schemas.microsoft.com/office/drawing/2016/5/12/chartex" xmlns:cx7="http://schemas.microsoft.com/office/drawing/2016/5/13/chartex" xmlns:cx8="http://schemas.microsoft.com/office/drawing/2016/5/14/chartex" xmlns:mc="http://schemas.openxmlformats.org/markup-compatibility/2006" xmlns:aink="http://schemas.microsoft.com/office/drawing/2016/ink" xmlns:am3d="http://schemas.microsoft.com/office/drawing/2017/model3d" xmlns:o="urn:schemas-microsoft-com:office:office" xmlns:oel="http://schemas.microsoft.com/office/2019/extlst" xmlns:r="http://schemas.openxmlformats.org/officeDocument/2006/relationships" xmlns:m="http://schemas.openxmlformats.org/officeDocument/2006/math" xmlns:v="urn:schemas-microsoft-com:vml" xmlns:wp14="http://schemas.microsoft.com/office/word/2010/wordprocessingDrawing" xmlns:wp="http://schemas.openxmlformats.org/drawingml/2006/wordprocessingDrawing" xmlns:w10="urn:schemas-microsoft-com:office:word" xmlns:w="http://schemas.openxmlformats.org/wordprocessingml/2006/main" xmlns:w14="http://schemas.microsoft.com/office/word/2010/wordml" xmlns:w15="http://schemas.microsoft.com/office/word/2012/wordml" xmlns:w16cex="http://schemas.microsoft.com/office/word/2018/wordml/cex" xmlns:w16cid="http://schemas.microsoft.com/office/word/2016/wordml/cid" xmlns:w16="http://schemas.microsoft.com/office/word/2018/wordml" xmlns:w16du="http://schemas.microsoft.com/office/word/2023/wordml/word16du" xmlns:w16sdtdh="http://schemas.microsoft.com/office/word/2020/wordml/sdtdatahash" xmlns:w16sdtfl="http://schemas.microsoft.com/office/word/2024/wordml/sdtformatlock" xmlns:w16se="http://schemas.microsoft.com/office/word/2015/wordml/symex" xmlns:wpg="http://schemas.microsoft.com/office/word/2010/wordprocessingGroup" xmlns:wpi="http://schemas.microsoft.com/office/word/2010/wordprocessingInk" xmlns:wne="http://schemas.microsoft.com/office/word/2006/wordml" xmlns:wps="http://schemas.microsoft.com/office/word/2010/wordprocessingShape" mc:Ignorable="w14 w15 w16se w16cid w16 w16cex w16sdtdh w16sdtfl w16du wp14">
   <w:body>
     <w:p>
       <w:pPr>
@@ -39,7 +39,63 @@
           <w:sz w:val="24"/>
           <w:szCs w:val="24"/>
         </w:rPr>
-        <w:t xml:space="preserve">1203 Dayton Drive, Round Rock, Texas 78665 | (270) 293-8340 | sarahelkins13@hotmail.com </w:t>
+        <w:t>601 Pumpkin Ridge Road</w:t>
+      </w:r>
+      <w:r>
+        <w:rPr>
+          <w:rFonts w:ascii="Times New Roman" w:eastAsia="Times New Roman" w:hAnsi="Times New Roman" w:cs="Times New Roman"/>
+          <w:sz w:val="24"/>
+          <w:szCs w:val="24"/>
+        </w:rPr>
+        <w:t xml:space="preserve">, </w:t>
+      </w:r>
+      <w:r>
+        <w:rPr>
+          <w:rFonts w:ascii="Times New Roman" w:eastAsia="Times New Roman" w:hAnsi="Times New Roman" w:cs="Times New Roman"/>
+          <w:sz w:val="24"/>
+          <w:szCs w:val="24"/>
+        </w:rPr>
+        <w:t>Dover, Tennessee</w:t>
+      </w:r>
+      <w:r>
+        <w:rPr>
+          <w:rFonts w:ascii="Times New Roman" w:eastAsia="Times New Roman" w:hAnsi="Times New Roman" w:cs="Times New Roman"/>
+          <w:sz w:val="24"/>
+          <w:szCs w:val="24"/>
+        </w:rPr>
+        <w:t xml:space="preserve"> </w:t>
+      </w:r>
+      <w:r>
+        <w:rPr>
+          <w:rFonts w:ascii="Times New Roman" w:eastAsia="Times New Roman" w:hAnsi="Times New Roman" w:cs="Times New Roman"/>
+          <w:sz w:val="24"/>
+          <w:szCs w:val="24"/>
+        </w:rPr>
+        <w:t>37058</w:t>
+      </w:r>
+      <w:r>
+        <w:rPr>
+          <w:rFonts w:ascii="Times New Roman" w:eastAsia="Times New Roman" w:hAnsi="Times New Roman" w:cs="Times New Roman"/>
+          <w:sz w:val="24"/>
+          <w:szCs w:val="24"/>
+        </w:rPr>
+        <w:t xml:space="preserve"> | (270) 293-8340 | </w:t>
+      </w:r>
+      <w:r>
+        <w:rPr>
+          <w:rFonts w:ascii="Times New Roman" w:eastAsia="Times New Roman" w:hAnsi="Times New Roman" w:cs="Times New Roman"/>
+          <w:sz w:val="24"/>
+          <w:szCs w:val="24"/>
+        </w:rPr>
+        <w:t>selkins13@icloud.com</w:t>
+      </w:r>
+      <w:r>
+        <w:rPr>
+          <w:rFonts w:ascii="Times New Roman" w:eastAsia="Times New Roman" w:hAnsi="Times New Roman" w:cs="Times New Roman"/>
+          <w:sz w:val="24"/>
+          <w:szCs w:val="24"/>
+        </w:rPr>
+        <w:t xml:space="preserve"> </w:t>
       </w:r>
     </w:p>
     <w:p>
@@ -59,18 +115,6 @@
         </w:rPr>
         <w:t>LinkedIn: linkedin.com/in/sarah-elkins-93719742 | https://selkins13.github.io</w:t>
       </w:r>
-    </w:p>
-    <w:p>
-      <w:pPr>
-        <w:spacing w:after="0" w:line="240" w:lineRule="auto"/>
-        <w:rPr>
-          <w:rFonts w:ascii="Times New Roman" w:eastAsia="Times New Roman" w:hAnsi="Times New Roman" w:cs="Times New Roman"/>
-          <w:sz w:val="24"/>
-          <w:szCs w:val="24"/>
-        </w:rPr>
-      </w:pPr>
-      <w:bookmarkStart w:id="0" w:name="_GoBack"/>
-      <w:bookmarkEnd w:id="0"/>
     </w:p>
     <w:p>
       <w:pPr>
@@ -87,88 +131,6 @@
         <w:spacing w:after="0" w:line="240" w:lineRule="auto"/>
         <w:rPr>
           <w:rFonts w:ascii="Times New Roman" w:eastAsia="Times New Roman" w:hAnsi="Times New Roman" w:cs="Times New Roman"/>
-          <w:caps/>
-          <w:sz w:val="28"/>
-          <w:szCs w:val="28"/>
-        </w:rPr>
-      </w:pPr>
-      <w:r>
-        <w:rPr>
-          <w:rFonts w:ascii="Times New Roman" w:eastAsia="Times New Roman" w:hAnsi="Times New Roman" w:cs="Times New Roman"/>
-          <w:b/>
-          <w:caps/>
-          <w:sz w:val="28"/>
-          <w:szCs w:val="28"/>
-        </w:rPr>
-        <w:t>References</w:t>
-      </w:r>
-    </w:p>
-    <w:p>
-      <w:pPr>
-        <w:spacing w:after="0" w:line="240" w:lineRule="auto"/>
-        <w:ind w:left="720"/>
-        <w:rPr>
-          <w:rFonts w:ascii="Times New Roman" w:eastAsia="Times New Roman" w:hAnsi="Times New Roman" w:cs="Times New Roman"/>
-          <w:b/>
-          <w:sz w:val="24"/>
-          <w:szCs w:val="24"/>
-        </w:rPr>
-      </w:pPr>
-      <w:r>
-        <w:rPr>
-          <w:rFonts w:ascii="Times New Roman" w:eastAsia="Times New Roman" w:hAnsi="Times New Roman" w:cs="Times New Roman"/>
-          <w:b/>
-          <w:sz w:val="24"/>
-          <w:szCs w:val="24"/>
-        </w:rPr>
-        <w:t>James Garcia</w:t>
-      </w:r>
-    </w:p>
-    <w:p>
-      <w:pPr>
-        <w:spacing w:after="0" w:line="240" w:lineRule="auto"/>
-        <w:ind w:left="720"/>
-        <w:rPr>
-          <w:rFonts w:ascii="Times New Roman" w:eastAsia="Times New Roman" w:hAnsi="Times New Roman" w:cs="Times New Roman"/>
-          <w:sz w:val="24"/>
-          <w:szCs w:val="24"/>
-        </w:rPr>
-      </w:pPr>
-      <w:r>
-        <w:rPr>
-          <w:rFonts w:ascii="Times New Roman" w:eastAsia="Times New Roman" w:hAnsi="Times New Roman" w:cs="Times New Roman"/>
-          <w:sz w:val="24"/>
-          <w:szCs w:val="24"/>
-        </w:rPr>
-        <w:t>Services Account Engineer, GitHub</w:t>
-      </w:r>
-    </w:p>
-    <w:p>
-      <w:pPr>
-        <w:spacing w:after="0" w:line="240" w:lineRule="auto"/>
-        <w:ind w:left="720"/>
-        <w:rPr>
-          <w:rFonts w:ascii="Times New Roman" w:eastAsia="Times New Roman" w:hAnsi="Times New Roman" w:cs="Times New Roman"/>
-          <w:sz w:val="24"/>
-          <w:szCs w:val="24"/>
-        </w:rPr>
-      </w:pPr>
-      <w:r>
-        <w:rPr>
-          <w:rFonts w:ascii="Times New Roman" w:eastAsia="Times New Roman" w:hAnsi="Times New Roman" w:cs="Times New Roman"/>
-          <w:sz w:val="24"/>
-          <w:szCs w:val="24"/>
-        </w:rPr>
-        <w:t>(713)305-0573</w:t>
-      </w:r>
-    </w:p>
-    <w:p>
-      <w:pPr>
-        <w:spacing w:after="0" w:line="240" w:lineRule="auto"/>
-        <w:ind w:left="720"/>
-        <w:rPr>
-          <w:rFonts w:ascii="Times New Roman" w:eastAsia="Times New Roman" w:hAnsi="Times New Roman" w:cs="Times New Roman"/>
-          <w:b/>
           <w:sz w:val="24"/>
           <w:szCs w:val="24"/>
         </w:rPr>
@@ -177,65 +139,27 @@
     <w:p>
       <w:pPr>
         <w:spacing w:after="0" w:line="240" w:lineRule="auto"/>
-        <w:ind w:left="720"/>
-        <w:rPr>
-          <w:rFonts w:ascii="Times New Roman" w:eastAsia="Times New Roman" w:hAnsi="Times New Roman" w:cs="Times New Roman"/>
-          <w:sz w:val="24"/>
-          <w:szCs w:val="24"/>
+        <w:rPr>
+          <w:rFonts w:ascii="Times New Roman" w:eastAsia="Times New Roman" w:hAnsi="Times New Roman" w:cs="Times New Roman"/>
+          <w:caps/>
+          <w:sz w:val="28"/>
+          <w:szCs w:val="28"/>
         </w:rPr>
       </w:pPr>
       <w:r>
         <w:rPr>
           <w:rFonts w:ascii="Times New Roman" w:eastAsia="Times New Roman" w:hAnsi="Times New Roman" w:cs="Times New Roman"/>
           <w:b/>
-          <w:sz w:val="24"/>
-          <w:szCs w:val="24"/>
-        </w:rPr>
-        <w:t>Francie Ray</w:t>
+          <w:caps/>
+          <w:sz w:val="28"/>
+          <w:szCs w:val="28"/>
+        </w:rPr>
+        <w:t>References</w:t>
       </w:r>
     </w:p>
     <w:p>
       <w:pPr>
         <w:spacing w:after="0" w:line="240" w:lineRule="auto"/>
-        <w:ind w:left="720"/>
-        <w:rPr>
-          <w:rFonts w:ascii="Times New Roman" w:eastAsia="Times New Roman" w:hAnsi="Times New Roman" w:cs="Times New Roman"/>
-          <w:sz w:val="24"/>
-          <w:szCs w:val="24"/>
-        </w:rPr>
-      </w:pPr>
-      <w:r>
-        <w:rPr>
-          <w:rFonts w:ascii="Times New Roman" w:eastAsia="Times New Roman" w:hAnsi="Times New Roman" w:cs="Times New Roman"/>
-          <w:sz w:val="24"/>
-          <w:szCs w:val="24"/>
-        </w:rPr>
-        <w:t>Parking Enforcement Supervisor, Murray State University</w:t>
-      </w:r>
-    </w:p>
-    <w:p>
-      <w:pPr>
-        <w:spacing w:after="0" w:line="240" w:lineRule="auto"/>
-        <w:ind w:left="720"/>
-        <w:rPr>
-          <w:rFonts w:ascii="Times New Roman" w:eastAsia="Times New Roman" w:hAnsi="Times New Roman" w:cs="Times New Roman"/>
-          <w:sz w:val="24"/>
-          <w:szCs w:val="24"/>
-        </w:rPr>
-      </w:pPr>
-      <w:r>
-        <w:rPr>
-          <w:rFonts w:ascii="Times New Roman" w:eastAsia="Times New Roman" w:hAnsi="Times New Roman" w:cs="Times New Roman"/>
-          <w:sz w:val="24"/>
-          <w:szCs w:val="24"/>
-        </w:rPr>
-        <w:t>(270)293-1884</w:t>
-      </w:r>
-    </w:p>
-    <w:p>
-      <w:pPr>
-        <w:spacing w:after="0" w:line="240" w:lineRule="auto"/>
-        <w:ind w:left="720"/>
         <w:rPr>
           <w:rFonts w:ascii="Times New Roman" w:eastAsia="Times New Roman" w:hAnsi="Times New Roman" w:cs="Times New Roman"/>
           <w:b/>
@@ -247,60 +171,20 @@
     <w:p>
       <w:pPr>
         <w:spacing w:after="0" w:line="240" w:lineRule="auto"/>
-        <w:ind w:left="720"/>
+        <w:rPr>
+          <w:rFonts w:ascii="Times New Roman" w:eastAsia="Times New Roman" w:hAnsi="Times New Roman" w:cs="Times New Roman"/>
+          <w:sz w:val="24"/>
+          <w:szCs w:val="24"/>
+        </w:rPr>
+      </w:pPr>
+      <w:r>
         <w:rPr>
           <w:rFonts w:ascii="Times New Roman" w:eastAsia="Times New Roman" w:hAnsi="Times New Roman" w:cs="Times New Roman"/>
           <w:b/>
           <w:sz w:val="24"/>
           <w:szCs w:val="24"/>
         </w:rPr>
-      </w:pPr>
-      <w:r>
-        <w:rPr>
-          <w:rFonts w:ascii="Times New Roman" w:eastAsia="Times New Roman" w:hAnsi="Times New Roman" w:cs="Times New Roman"/>
-          <w:b/>
-          <w:sz w:val="24"/>
-          <w:szCs w:val="24"/>
-        </w:rPr>
-        <w:t>Jason Luebker</w:t>
-      </w:r>
-    </w:p>
-    <w:p>
-      <w:pPr>
-        <w:spacing w:after="0" w:line="240" w:lineRule="auto"/>
-        <w:ind w:left="720"/>
-        <w:rPr>
-          <w:rFonts w:ascii="Times New Roman" w:eastAsia="Times New Roman" w:hAnsi="Times New Roman" w:cs="Times New Roman"/>
-          <w:sz w:val="24"/>
-          <w:szCs w:val="24"/>
-        </w:rPr>
-      </w:pPr>
-      <w:r>
-        <w:rPr>
-          <w:rFonts w:ascii="Times New Roman" w:eastAsia="Times New Roman" w:hAnsi="Times New Roman" w:cs="Times New Roman"/>
-          <w:sz w:val="24"/>
-          <w:szCs w:val="24"/>
-        </w:rPr>
-        <w:t>Director, Marshall County E-911</w:t>
-      </w:r>
-    </w:p>
-    <w:p>
-      <w:pPr>
-        <w:spacing w:after="0" w:line="240" w:lineRule="auto"/>
-        <w:ind w:left="720"/>
-        <w:rPr>
-          <w:rFonts w:ascii="Times New Roman" w:eastAsia="Times New Roman" w:hAnsi="Times New Roman" w:cs="Times New Roman"/>
-          <w:sz w:val="24"/>
-          <w:szCs w:val="24"/>
-        </w:rPr>
-      </w:pPr>
-      <w:r>
-        <w:rPr>
-          <w:rFonts w:ascii="Times New Roman" w:eastAsia="Times New Roman" w:hAnsi="Times New Roman" w:cs="Times New Roman"/>
-          <w:sz w:val="24"/>
-          <w:szCs w:val="24"/>
-        </w:rPr>
-        <w:t>(270)527-4733</w:t>
+        <w:t xml:space="preserve">Provided upon request. </w:t>
       </w:r>
     </w:p>
     <w:p/>
@@ -315,7 +199,7 @@
 </file>
 
 <file path=word/styles.xml><?xml version="1.0" encoding="utf-8"?>
-<w:styles xmlns:mc="http://schemas.openxmlformats.org/markup-compatibility/2006" xmlns:r="http://schemas.openxmlformats.org/officeDocument/2006/relationships" xmlns:w="http://schemas.openxmlformats.org/wordprocessingml/2006/main" xmlns:w14="http://schemas.microsoft.com/office/word/2010/wordml" xmlns:w15="http://schemas.microsoft.com/office/word/2012/wordml" xmlns:w16cid="http://schemas.microsoft.com/office/word/2016/wordml/cid" xmlns:w16se="http://schemas.microsoft.com/office/word/2015/wordml/symex" mc:Ignorable="w14 w15 w16se w16cid">
+<w:styles xmlns:mc="http://schemas.openxmlformats.org/markup-compatibility/2006" xmlns:r="http://schemas.openxmlformats.org/officeDocument/2006/relationships" xmlns:w="http://schemas.openxmlformats.org/wordprocessingml/2006/main" xmlns:w14="http://schemas.microsoft.com/office/word/2010/wordml" xmlns:w15="http://schemas.microsoft.com/office/word/2012/wordml" xmlns:w16cex="http://schemas.microsoft.com/office/word/2018/wordml/cex" xmlns:w16cid="http://schemas.microsoft.com/office/word/2016/wordml/cid" xmlns:w16="http://schemas.microsoft.com/office/word/2018/wordml" xmlns:w16du="http://schemas.microsoft.com/office/word/2023/wordml/word16du" xmlns:w16sdtdh="http://schemas.microsoft.com/office/word/2020/wordml/sdtdatahash" xmlns:w16sdtfl="http://schemas.microsoft.com/office/word/2024/wordml/sdtformatlock" xmlns:w16se="http://schemas.microsoft.com/office/word/2015/wordml/symex" mc:Ignorable="w14 w15 w16se w16cid w16 w16cex w16sdtdh w16sdtfl w16du">
   <w:docDefaults>
     <w:rPrDefault>
       <w:rPr>
@@ -331,7 +215,7 @@
       </w:pPr>
     </w:pPrDefault>
   </w:docDefaults>
-  <w:latentStyles w:defLockedState="0" w:defUIPriority="99" w:defSemiHidden="0" w:defUnhideWhenUsed="0" w:defQFormat="0" w:count="375">
+  <w:latentStyles w:defLockedState="0" w:defUIPriority="99" w:defSemiHidden="0" w:defUnhideWhenUsed="0" w:defQFormat="0" w:count="376">
     <w:lsdException w:name="Normal" w:uiPriority="0" w:qFormat="1"/>
     <w:lsdException w:name="heading 1" w:uiPriority="9" w:qFormat="1"/>
     <w:lsdException w:name="heading 2" w:semiHidden="1" w:uiPriority="9" w:unhideWhenUsed="1" w:qFormat="1"/>
@@ -437,6 +321,7 @@
     <w:lsdException w:name="HTML Sample" w:semiHidden="1" w:unhideWhenUsed="1"/>
     <w:lsdException w:name="HTML Typewriter" w:semiHidden="1" w:unhideWhenUsed="1"/>
     <w:lsdException w:name="HTML Variable" w:semiHidden="1" w:unhideWhenUsed="1"/>
+    <w:lsdException w:name="Normal Table" w:semiHidden="1" w:unhideWhenUsed="1"/>
     <w:lsdException w:name="annotation subject" w:semiHidden="1" w:unhideWhenUsed="1"/>
     <w:lsdException w:name="No List" w:semiHidden="1" w:unhideWhenUsed="1"/>
     <w:lsdException w:name="Outline List 1" w:semiHidden="1" w:unhideWhenUsed="1"/>
@@ -483,8 +368,10 @@
     <w:lsdException w:name="Table Subtle 2" w:semiHidden="1" w:unhideWhenUsed="1"/>
     <w:lsdException w:name="Table Web 1" w:semiHidden="1" w:unhideWhenUsed="1"/>
     <w:lsdException w:name="Table Web 2" w:semiHidden="1" w:unhideWhenUsed="1"/>
+    <w:lsdException w:name="Table Web 3" w:semiHidden="1" w:unhideWhenUsed="1"/>
     <w:lsdException w:name="Balloon Text" w:semiHidden="1" w:unhideWhenUsed="1"/>
     <w:lsdException w:name="Table Grid" w:uiPriority="39"/>
+    <w:lsdException w:name="Table Theme" w:semiHidden="1" w:unhideWhenUsed="1"/>
     <w:lsdException w:name="Placeholder Text" w:semiHidden="1"/>
     <w:lsdException w:name="No Spacing" w:uiPriority="1" w:qFormat="1"/>
     <w:lsdException w:name="Light Shading" w:uiPriority="60"/>
@@ -704,6 +591,7 @@
     <w:lsdException w:name="Smart Hyperlink" w:semiHidden="1" w:unhideWhenUsed="1"/>
     <w:lsdException w:name="Hashtag" w:semiHidden="1" w:unhideWhenUsed="1"/>
     <w:lsdException w:name="Unresolved Mention" w:semiHidden="1" w:unhideWhenUsed="1"/>
+    <w:lsdException w:name="Smart Link" w:semiHidden="1" w:unhideWhenUsed="1"/>
   </w:latentStyles>
   <w:style w:type="paragraph" w:default="1" w:styleId="Normal">
     <w:name w:val="Normal"/>
@@ -1032,4 +920,10 @@
     </a:ext>
   </a:extLst>
 </a:theme>
+</file>
+
+<file path=docMetadata/LabelInfo.xml><?xml version="1.0" encoding="utf-8"?>
+<clbl:labelList xmlns:clbl="http://schemas.microsoft.com/office/2020/mipLabelMetadata">
+  <clbl:label id="{f42aa342-8706-4288-bd11-ebb85995028c}" enabled="1" method="Standard" siteId="{72f988bf-86f1-41af-91ab-2d7cd011db47}" contentBits="0" removed="0"/>
+</clbl:labelList>
 </file>
</xml_diff>